<commit_message>
Mise en page date
</commit_message>
<xml_diff>
--- a/app/static/text/attestation_deplacement_valerie.docx
+++ b/app/static/text/attestation_deplacement_valerie.docx
@@ -517,6 +517,13 @@
           <w:szCs w:val="24"/>
         </w:rPr>
         <w:t xml:space="preserve">  </w:t>
+      </w:r>
+      <w:r>
+        <w:rPr>
+          <w:sz w:val="24"/>
+          <w:szCs w:val="24"/>
+        </w:rPr>
+        <w:tab/>
       </w:r>
       <w:r>
         <w:rPr>

</xml_diff>